<commit_message>
titulo del documento de correccion
</commit_message>
<xml_diff>
--- a/reports/Call 2/Student #4/C2/S04.docx
+++ b/reports/Call 2/Student #4/C2/S04.docx
@@ -153,7 +153,19 @@
                   <w:rPr>
                     <w:rFonts w:asciiTheme="majorHAnsi" w:hAnsiTheme="majorHAnsi" w:cstheme="majorHAnsi"/>
                   </w:rPr>
-                  <w:t xml:space="preserve"> C1.005  </w:t>
+                  <w:t xml:space="preserve"> C</w:t>
+                </w:r>
+                <w:r>
+                  <w:rPr>
+                    <w:rFonts w:asciiTheme="majorHAnsi" w:hAnsiTheme="majorHAnsi" w:cstheme="majorHAnsi"/>
+                  </w:rPr>
+                  <w:t>2</w:t>
+                </w:r>
+                <w:r>
+                  <w:rPr>
+                    <w:rFonts w:asciiTheme="majorHAnsi" w:hAnsiTheme="majorHAnsi" w:cstheme="majorHAnsi"/>
+                  </w:rPr>
+                  <w:t xml:space="preserve">.005  </w:t>
                 </w:r>
               </w:sdtContent>
             </w:sdt>
@@ -669,7 +681,28 @@
                     <w:rFonts w:asciiTheme="majorHAnsi" w:hAnsiTheme="majorHAnsi" w:cstheme="majorHAnsi"/>
                     <w:lang w:val="es-ES"/>
                   </w:rPr>
-                  <w:t>sevilla 20 de febrero de 2025</w:t>
+                  <w:t>Sevilla 3</w:t>
+                </w:r>
+                <w:r>
+                  <w:rPr>
+                    <w:rFonts w:asciiTheme="majorHAnsi" w:hAnsiTheme="majorHAnsi" w:cstheme="majorHAnsi"/>
+                    <w:lang w:val="es-ES"/>
+                  </w:rPr>
+                  <w:t xml:space="preserve"> de </w:t>
+                </w:r>
+                <w:r>
+                  <w:rPr>
+                    <w:rFonts w:asciiTheme="majorHAnsi" w:hAnsiTheme="majorHAnsi" w:cstheme="majorHAnsi"/>
+                    <w:lang w:val="es-ES"/>
+                  </w:rPr>
+                  <w:t>julio</w:t>
+                </w:r>
+                <w:r>
+                  <w:rPr>
+                    <w:rFonts w:asciiTheme="majorHAnsi" w:hAnsiTheme="majorHAnsi" w:cstheme="majorHAnsi"/>
+                    <w:lang w:val="es-ES"/>
+                  </w:rPr>
+                  <w:t xml:space="preserve"> de 2025</w:t>
                 </w:r>
                 <w:r>
                   <w:rPr>
@@ -11083,6 +11116,7 @@
     <w:rsid w:val="005F0495"/>
     <w:rsid w:val="005F3DD7"/>
     <w:rsid w:val="00635F6F"/>
+    <w:rsid w:val="00735427"/>
     <w:rsid w:val="0073694E"/>
     <w:rsid w:val="00852DA9"/>
     <w:rsid w:val="008B1087"/>
@@ -11101,6 +11135,7 @@
     <w:rsid w:val="00C6716B"/>
     <w:rsid w:val="00C85C89"/>
     <w:rsid w:val="00C96F78"/>
+    <w:rsid w:val="00CE50EE"/>
     <w:rsid w:val="00D00085"/>
     <w:rsid w:val="00D04804"/>
     <w:rsid w:val="00D72CB9"/>

</xml_diff>

<commit_message>
cambio minimo hoja de evaluacion
</commit_message>
<xml_diff>
--- a/reports/Call 2/Student #4/C2/S04.docx
+++ b/reports/Call 2/Student #4/C2/S04.docx
@@ -2096,6 +2096,12 @@
         </w:rPr>
         <w:t>Se han creado datos de prueba para el agent1 y agent2 siguiendo la metodología explicada durante la lección 2.</w:t>
       </w:r>
+      <w:r>
+        <w:rPr>
+          <w:lang w:val="es-ES"/>
+        </w:rPr>
+        <w:t xml:space="preserve"> – Claudio Gonzalez Benito</w:t>
+      </w:r>
     </w:p>
     <w:p>
       <w:pPr>
@@ -2822,21 +2828,45 @@
         <w:rPr>
           <w:lang w:val="es-ES"/>
         </w:rPr>
-        <w:t xml:space="preserve"> implementación completas consulte </w:t>
+        <w:t xml:space="preserve"> implementación completas consulte</w:t>
+      </w:r>
+      <w:r>
+        <w:rPr>
+          <w:lang w:val="es-ES"/>
+        </w:rPr>
+        <w:t>:</w:t>
+      </w:r>
+      <w:r>
+        <w:rPr>
+          <w:lang w:val="es-ES"/>
+        </w:rPr>
+        <w:t xml:space="preserve"> </w:t>
       </w:r>
     </w:p>
     <w:p>
       <w:pPr>
         <w:pStyle w:val="Comment-Student"/>
         <w:rPr>
-          <w:lang w:val="es-ES"/>
-        </w:rPr>
-      </w:pPr>
-      <w:r>
-        <w:rPr>
-          <w:lang w:val="es-ES"/>
+          <w:lang w:val="en-US"/>
+        </w:rPr>
+      </w:pPr>
+      <w:r>
+        <w:rPr>
+          <w:lang w:val="en-US"/>
         </w:rPr>
         <w:t>“reports\Call 2\Student #4\D03\Analysis report #Student 4.docx”</w:t>
+      </w:r>
+      <w:r>
+        <w:rPr>
+          <w:lang w:val="en-US"/>
+        </w:rPr>
+        <w:t xml:space="preserve"> </w:t>
+      </w:r>
+      <w:r>
+        <w:rPr>
+          <w:lang w:val="en-US"/>
+        </w:rPr>
+        <w:t>– Claudio Gonzalez Benito</w:t>
       </w:r>
     </w:p>
     <w:p>
@@ -4096,7 +4126,13 @@
         </w:sdtPr>
         <w:sdtContent>
           <w:r>
-            <w:t xml:space="preserve">    </w:t>
+            <w:t xml:space="preserve">  </w:t>
+          </w:r>
+          <w:r>
+            <w:t>X</w:t>
+          </w:r>
+          <w:r>
+            <w:t xml:space="preserve">  </w:t>
           </w:r>
         </w:sdtContent>
       </w:sdt>
@@ -4164,7 +4200,13 @@
         </w:sdtPr>
         <w:sdtContent>
           <w:r>
-            <w:t xml:space="preserve">    </w:t>
+            <w:t xml:space="preserve">  </w:t>
+          </w:r>
+          <w:r>
+            <w:t>X</w:t>
+          </w:r>
+          <w:r>
+            <w:t xml:space="preserve">  </w:t>
           </w:r>
         </w:sdtContent>
       </w:sdt>
@@ -4240,7 +4282,13 @@
         </w:sdtPr>
         <w:sdtContent>
           <w:r>
-            <w:t xml:space="preserve">    </w:t>
+            <w:t xml:space="preserve">  </w:t>
+          </w:r>
+          <w:r>
+            <w:t>X</w:t>
+          </w:r>
+          <w:r>
+            <w:t xml:space="preserve">  </w:t>
           </w:r>
         </w:sdtContent>
       </w:sdt>
@@ -4308,7 +4356,13 @@
         </w:sdtPr>
         <w:sdtContent>
           <w:r>
-            <w:t xml:space="preserve">    </w:t>
+            <w:t xml:space="preserve">  </w:t>
+          </w:r>
+          <w:r>
+            <w:t>X</w:t>
+          </w:r>
+          <w:r>
+            <w:t xml:space="preserve">  </w:t>
           </w:r>
         </w:sdtContent>
       </w:sdt>
@@ -4442,7 +4496,13 @@
         </w:sdtPr>
         <w:sdtContent>
           <w:r>
-            <w:t xml:space="preserve">    </w:t>
+            <w:t xml:space="preserve">  </w:t>
+          </w:r>
+          <w:r>
+            <w:t>X</w:t>
+          </w:r>
+          <w:r>
+            <w:t xml:space="preserve">  </w:t>
           </w:r>
         </w:sdtContent>
       </w:sdt>
@@ -5775,7 +5835,13 @@
         </w:sdtPr>
         <w:sdtContent>
           <w:r>
-            <w:t xml:space="preserve">    </w:t>
+            <w:t xml:space="preserve">  </w:t>
+          </w:r>
+          <w:r>
+            <w:t>X</w:t>
+          </w:r>
+          <w:r>
+            <w:t xml:space="preserve">  </w:t>
           </w:r>
         </w:sdtContent>
       </w:sdt>
@@ -11107,6 +11173,7 @@
     <w:rsid w:val="00413FD2"/>
     <w:rsid w:val="004329CB"/>
     <w:rsid w:val="00463734"/>
+    <w:rsid w:val="0048788C"/>
     <w:rsid w:val="004A334F"/>
     <w:rsid w:val="004C7734"/>
     <w:rsid w:val="004D7778"/>
@@ -11139,6 +11206,7 @@
     <w:rsid w:val="00D00085"/>
     <w:rsid w:val="00D04804"/>
     <w:rsid w:val="00D72CB9"/>
+    <w:rsid w:val="00DC7788"/>
     <w:rsid w:val="00E25325"/>
     <w:rsid w:val="00E90DD0"/>
     <w:rsid w:val="00E92EF0"/>
@@ -11146,8 +11214,10 @@
     <w:rsid w:val="00EB280E"/>
     <w:rsid w:val="00EB3154"/>
     <w:rsid w:val="00EC1B20"/>
+    <w:rsid w:val="00EC4156"/>
     <w:rsid w:val="00EC71E7"/>
     <w:rsid w:val="00ED34A4"/>
+    <w:rsid w:val="00F40007"/>
     <w:rsid w:val="00F64E54"/>
     <w:rsid w:val="00FA7306"/>
     <w:rsid w:val="00FB072E"/>

</xml_diff>